<commit_message>
Document for portfolio updated
</commit_message>
<xml_diff>
--- a/Bug Report.docx
+++ b/Bug Report.docx
@@ -287,21 +287,7 @@
         <w:rPr>
           <w:rFonts w:ascii="Arial" w:eastAsia="MS Mincho" w:hAnsi="Arial" w:cs="Arial"/>
         </w:rPr>
-        <w:t xml:space="preserve"> web page takes </w:t>
-      </w:r>
-      <w:proofErr w:type="spellStart"/>
-      <w:r>
-        <w:rPr>
-          <w:rFonts w:ascii="Arial" w:eastAsia="MS Mincho" w:hAnsi="Arial" w:cs="Arial"/>
-        </w:rPr>
-        <w:t>to</w:t>
-      </w:r>
-      <w:proofErr w:type="spellEnd"/>
-      <w:r>
-        <w:rPr>
-          <w:rFonts w:ascii="Arial" w:eastAsia="MS Mincho" w:hAnsi="Arial" w:cs="Arial"/>
-        </w:rPr>
-        <w:t xml:space="preserve"> much time to respond, and sometimes the server seems totally down.</w:t>
+        <w:t xml:space="preserve"> web page takes to much time to respond, and sometimes the server seems totally down.</w:t>
       </w:r>
     </w:p>
     <w:p>
@@ -359,55 +345,27 @@
         <w:rPr>
           <w:rFonts w:ascii="Arial" w:eastAsia="MS Mincho" w:hAnsi="Arial" w:cs="Arial"/>
         </w:rPr>
-        <w:t xml:space="preserve"> page should not take </w:t>
-      </w:r>
-      <w:proofErr w:type="spellStart"/>
-      <w:r>
-        <w:rPr>
-          <w:rFonts w:ascii="Arial" w:eastAsia="MS Mincho" w:hAnsi="Arial" w:cs="Arial"/>
-        </w:rPr>
-        <w:t>to</w:t>
-      </w:r>
-      <w:proofErr w:type="spellEnd"/>
-      <w:r>
-        <w:rPr>
-          <w:rFonts w:ascii="Arial" w:eastAsia="MS Mincho" w:hAnsi="Arial" w:cs="Arial"/>
-        </w:rPr>
-        <w:t xml:space="preserve"> much time to load.</w:t>
-      </w:r>
-    </w:p>
-    <w:p>
-      <w:pPr>
-        <w:rPr>
-          <w:rFonts w:ascii="Arial" w:eastAsia="MS Mincho" w:hAnsi="Arial" w:cs="Arial"/>
-        </w:rPr>
-      </w:pPr>
-    </w:p>
-    <w:p>
-      <w:pPr>
-        <w:rPr>
-          <w:rFonts w:ascii="Arial" w:eastAsia="MS Mincho" w:hAnsi="Arial" w:cs="Arial"/>
-        </w:rPr>
-      </w:pPr>
-      <w:r>
-        <w:rPr>
-          <w:rFonts w:ascii="Arial" w:eastAsia="MS Mincho" w:hAnsi="Arial" w:cs="Arial"/>
-        </w:rPr>
-        <w:t xml:space="preserve">Please </w:t>
-      </w:r>
-      <w:proofErr w:type="gramStart"/>
-      <w:r>
-        <w:rPr>
-          <w:rFonts w:ascii="Arial" w:eastAsia="MS Mincho" w:hAnsi="Arial" w:cs="Arial"/>
-        </w:rPr>
-        <w:t>take a look</w:t>
-      </w:r>
-      <w:proofErr w:type="gramEnd"/>
-      <w:r>
-        <w:rPr>
-          <w:rFonts w:ascii="Arial" w:eastAsia="MS Mincho" w:hAnsi="Arial" w:cs="Arial"/>
-        </w:rPr>
-        <w:t xml:space="preserve"> at the attached screenshot</w:t>
+        <w:t xml:space="preserve"> page should not take to much time to load.</w:t>
+      </w:r>
+    </w:p>
+    <w:p>
+      <w:pPr>
+        <w:rPr>
+          <w:rFonts w:ascii="Arial" w:eastAsia="MS Mincho" w:hAnsi="Arial" w:cs="Arial"/>
+        </w:rPr>
+      </w:pPr>
+    </w:p>
+    <w:p>
+      <w:pPr>
+        <w:rPr>
+          <w:rFonts w:ascii="Arial" w:eastAsia="MS Mincho" w:hAnsi="Arial" w:cs="Arial"/>
+        </w:rPr>
+      </w:pPr>
+      <w:r>
+        <w:rPr>
+          <w:rFonts w:ascii="Arial" w:eastAsia="MS Mincho" w:hAnsi="Arial" w:cs="Arial"/>
+        </w:rPr>
+        <w:t>Please take a look at the attached screenshot</w:t>
       </w:r>
       <w:r>
         <w:rPr>
@@ -561,23 +519,13 @@
       <w:r>
         <w:br/>
       </w:r>
-      <w:proofErr w:type="spellStart"/>
-      <w:r>
-        <w:rPr>
-          <w:rFonts w:ascii="Arial" w:eastAsia="MS Mincho" w:hAnsi="Arial" w:cs="Arial"/>
-          <w:b/>
-          <w:bCs/>
-        </w:rPr>
-        <w:t>Bug</w:t>
-      </w:r>
-      <w:proofErr w:type="spellEnd"/>
-      <w:r>
-        <w:rPr>
-          <w:rFonts w:ascii="Arial" w:eastAsia="MS Mincho" w:hAnsi="Arial" w:cs="Arial"/>
-          <w:b/>
-          <w:bCs/>
-        </w:rPr>
-        <w:t xml:space="preserve"> Priority:</w:t>
+      <w:r>
+        <w:rPr>
+          <w:rFonts w:ascii="Arial" w:eastAsia="MS Mincho" w:hAnsi="Arial" w:cs="Arial"/>
+          <w:b/>
+          <w:bCs/>
+        </w:rPr>
+        <w:t>Bug Priority:</w:t>
       </w:r>
       <w:r>
         <w:rPr>
@@ -905,21 +853,7 @@
         <w:rPr>
           <w:rFonts w:ascii="Arial" w:eastAsia="MS Mincho" w:hAnsi="Arial" w:cs="Arial"/>
         </w:rPr>
-        <w:t xml:space="preserve">Please </w:t>
-      </w:r>
-      <w:proofErr w:type="gramStart"/>
-      <w:r>
-        <w:rPr>
-          <w:rFonts w:ascii="Arial" w:eastAsia="MS Mincho" w:hAnsi="Arial" w:cs="Arial"/>
-        </w:rPr>
-        <w:t>take a look</w:t>
-      </w:r>
-      <w:proofErr w:type="gramEnd"/>
-      <w:r>
-        <w:rPr>
-          <w:rFonts w:ascii="Arial" w:eastAsia="MS Mincho" w:hAnsi="Arial" w:cs="Arial"/>
-        </w:rPr>
-        <w:t xml:space="preserve"> at the</w:t>
+        <w:t>Please take a look at the</w:t>
       </w:r>
       <w:r>
         <w:rPr>
@@ -938,6 +872,12 @@
           <w:rFonts w:ascii="Arial" w:eastAsia="MS Mincho" w:hAnsi="Arial" w:cs="Arial"/>
         </w:rPr>
         <w:t>video.</w:t>
+      </w:r>
+      <w:r>
+        <w:rPr>
+          <w:rFonts w:ascii="Arial" w:eastAsia="MS Mincho" w:hAnsi="Arial" w:cs="Arial"/>
+        </w:rPr>
+        <w:t xml:space="preserve"> If the video doesn’t work you can find it on this folder called Testin.mp4</w:t>
       </w:r>
     </w:p>
     <w:p>
@@ -970,10 +910,10 @@
             <v:path o:extrusionok="f" gradientshapeok="t" o:connecttype="rect"/>
             <o:lock v:ext="edit" aspectratio="t"/>
           </v:shapetype>
-          <v:shape id="_x0000_i1027" type="#_x0000_t75" style="width:132.6pt;height:129.6pt" o:ole="">
+          <v:shape id="_x0000_i1032" type="#_x0000_t75" style="width:132.6pt;height:129.6pt" o:ole="">
             <v:imagedata r:id="rId14" o:title=""/>
           </v:shape>
-          <w:control r:id="rId15" w:name="WindowsMediaPlayer1" w:shapeid="_x0000_i1027"/>
+          <w:control r:id="rId15" w:name="WindowsMediaPlayer1" w:shapeid="_x0000_i1032"/>
         </w:object>
       </w:r>
     </w:p>
@@ -1169,6 +1109,7 @@
         <w:rPr>
           <w:rFonts w:ascii="Arial" w:eastAsia="MS Mincho" w:hAnsi="Arial" w:cs="Arial"/>
         </w:rPr>
+        <w:lastRenderedPageBreak/>
         <w:t xml:space="preserve">Go to </w:t>
       </w:r>
       <w:r>
@@ -1195,21 +1136,7 @@
         <w:rPr>
           <w:rFonts w:ascii="Arial" w:eastAsia="MS Mincho" w:hAnsi="Arial" w:cs="Arial"/>
         </w:rPr>
-        <w:t xml:space="preserve">Please </w:t>
-      </w:r>
-      <w:proofErr w:type="gramStart"/>
-      <w:r>
-        <w:rPr>
-          <w:rFonts w:ascii="Arial" w:eastAsia="MS Mincho" w:hAnsi="Arial" w:cs="Arial"/>
-        </w:rPr>
-        <w:t>take a look</w:t>
-      </w:r>
-      <w:proofErr w:type="gramEnd"/>
-      <w:r>
-        <w:rPr>
-          <w:rFonts w:ascii="Arial" w:eastAsia="MS Mincho" w:hAnsi="Arial" w:cs="Arial"/>
-        </w:rPr>
-        <w:t xml:space="preserve"> at the attached screenshot</w:t>
+        <w:t>Please take a look at the attached screenshot</w:t>
       </w:r>
       <w:r>
         <w:rPr>
@@ -1576,21 +1503,7 @@
         <w:rPr>
           <w:rFonts w:ascii="Arial" w:eastAsia="MS Mincho" w:hAnsi="Arial" w:cs="Arial"/>
         </w:rPr>
-        <w:t xml:space="preserve">, </w:t>
-      </w:r>
-      <w:proofErr w:type="spellStart"/>
-      <w:r>
-        <w:rPr>
-          <w:rFonts w:ascii="Arial" w:eastAsia="MS Mincho" w:hAnsi="Arial" w:cs="Arial"/>
-        </w:rPr>
-        <w:t>iOs</w:t>
-      </w:r>
-      <w:proofErr w:type="spellEnd"/>
-      <w:r>
-        <w:rPr>
-          <w:rFonts w:ascii="Arial" w:eastAsia="MS Mincho" w:hAnsi="Arial" w:cs="Arial"/>
-        </w:rPr>
-        <w:t xml:space="preserve"> Chrome</w:t>
+        <w:t>, iOs Chrome</w:t>
       </w:r>
     </w:p>
     <w:p>
@@ -1679,55 +1592,27 @@
         <w:rPr>
           <w:rFonts w:ascii="Arial" w:eastAsia="MS Mincho" w:hAnsi="Arial" w:cs="Arial"/>
         </w:rPr>
-        <w:t xml:space="preserve">Click on the </w:t>
-      </w:r>
-      <w:proofErr w:type="spellStart"/>
-      <w:r>
-        <w:rPr>
-          <w:rFonts w:ascii="Arial" w:eastAsia="MS Mincho" w:hAnsi="Arial" w:cs="Arial"/>
-        </w:rPr>
-        <w:t>buttom</w:t>
-      </w:r>
-      <w:proofErr w:type="spellEnd"/>
-      <w:r>
-        <w:rPr>
-          <w:rFonts w:ascii="Arial" w:eastAsia="MS Mincho" w:hAnsi="Arial" w:cs="Arial"/>
-        </w:rPr>
-        <w:t xml:space="preserve"> “Login”</w:t>
-      </w:r>
-    </w:p>
-    <w:p>
-      <w:pPr>
-        <w:rPr>
-          <w:rFonts w:ascii="Arial" w:eastAsia="MS Mincho" w:hAnsi="Arial" w:cs="Arial"/>
-        </w:rPr>
-      </w:pPr>
-    </w:p>
-    <w:p>
-      <w:pPr>
-        <w:rPr>
-          <w:rFonts w:ascii="Arial" w:eastAsia="MS Mincho" w:hAnsi="Arial" w:cs="Arial"/>
-        </w:rPr>
-      </w:pPr>
-      <w:r>
-        <w:rPr>
-          <w:rFonts w:ascii="Arial" w:eastAsia="MS Mincho" w:hAnsi="Arial" w:cs="Arial"/>
-        </w:rPr>
-        <w:t xml:space="preserve">Please </w:t>
-      </w:r>
-      <w:proofErr w:type="gramStart"/>
-      <w:r>
-        <w:rPr>
-          <w:rFonts w:ascii="Arial" w:eastAsia="MS Mincho" w:hAnsi="Arial" w:cs="Arial"/>
-        </w:rPr>
-        <w:t>take a look</w:t>
-      </w:r>
-      <w:proofErr w:type="gramEnd"/>
-      <w:r>
-        <w:rPr>
-          <w:rFonts w:ascii="Arial" w:eastAsia="MS Mincho" w:hAnsi="Arial" w:cs="Arial"/>
-        </w:rPr>
-        <w:t xml:space="preserve"> at the attached screenshot</w:t>
+        <w:t>Click on the buttom “Login”</w:t>
+      </w:r>
+    </w:p>
+    <w:p>
+      <w:pPr>
+        <w:rPr>
+          <w:rFonts w:ascii="Arial" w:eastAsia="MS Mincho" w:hAnsi="Arial" w:cs="Arial"/>
+        </w:rPr>
+      </w:pPr>
+    </w:p>
+    <w:p>
+      <w:pPr>
+        <w:rPr>
+          <w:rFonts w:ascii="Arial" w:eastAsia="MS Mincho" w:hAnsi="Arial" w:cs="Arial"/>
+        </w:rPr>
+      </w:pPr>
+      <w:r>
+        <w:rPr>
+          <w:rFonts w:ascii="Arial" w:eastAsia="MS Mincho" w:hAnsi="Arial" w:cs="Arial"/>
+        </w:rPr>
+        <w:t>Please take a look at the attached screenshot</w:t>
       </w:r>
       <w:r>
         <w:rPr>
@@ -2004,21 +1889,7 @@
         <w:rPr>
           <w:rFonts w:ascii="Arial" w:eastAsia="MS Mincho" w:hAnsi="Arial" w:cs="Arial"/>
         </w:rPr>
-        <w:t xml:space="preserve">Please </w:t>
-      </w:r>
-      <w:proofErr w:type="gramStart"/>
-      <w:r>
-        <w:rPr>
-          <w:rFonts w:ascii="Arial" w:eastAsia="MS Mincho" w:hAnsi="Arial" w:cs="Arial"/>
-        </w:rPr>
-        <w:t>take a look</w:t>
-      </w:r>
-      <w:proofErr w:type="gramEnd"/>
-      <w:r>
-        <w:rPr>
-          <w:rFonts w:ascii="Arial" w:eastAsia="MS Mincho" w:hAnsi="Arial" w:cs="Arial"/>
-        </w:rPr>
-        <w:t xml:space="preserve"> at the attached screenshot</w:t>
+        <w:t>Please take a look at the attached screenshot</w:t>
       </w:r>
       <w:r>
         <w:rPr>
@@ -3580,7 +3451,7 @@
 
 <file path=word/activeX/activeX1.xml><?xml version="1.0" encoding="utf-8"?>
 <ax:ocx xmlns:ax="http://schemas.microsoft.com/office/2006/activeX" xmlns:r="http://schemas.openxmlformats.org/officeDocument/2006/relationships" ax:classid="{6BF52A52-394A-11D3-B153-00C04F79FAA6}" ax:persistence="persistPropertyBag">
-  <ax:ocxPr ax:name="URL" ax:value="C:\Users\vrb00\Downloads\Testin - Made with Clipchamp.mp4"/>
+  <ax:ocxPr ax:name="URL" ax:value="C:\Users\vrb00\Desktop\BugReports\Testin - Made with Clipchamp.mp4"/>
   <ax:ocxPr ax:name="rate" ax:value="1"/>
   <ax:ocxPr ax:name="balance" ax:value="0"/>
   <ax:ocxPr ax:name="currentPosition" ax:value="0"/>
@@ -4047,6 +3918,12 @@
 </file>
 
 <file path=customXml/item1.xml><?xml version="1.0" encoding="utf-8"?>
+<p:properties xmlns:p="http://schemas.microsoft.com/office/2006/metadata/properties" xmlns:xsi="http://www.w3.org/2001/XMLSchema-instance" xmlns:pc="http://schemas.microsoft.com/office/infopath/2007/PartnerControls">
+  <documentManagement/>
+</p:properties>
+</file>
+
+<file path=customXml/item2.xml><?xml version="1.0" encoding="utf-8"?>
 <ct:contentTypeSchema xmlns:ct="http://schemas.microsoft.com/office/2006/metadata/contentType" xmlns:ma="http://schemas.microsoft.com/office/2006/metadata/properties/metaAttributes" ct:_="" ma:_="" ma:contentTypeName="Document" ma:contentTypeID="0x010100628BF68854599140B45209D35329445A" ma:contentTypeVersion="12" ma:contentTypeDescription="Create a new document." ma:contentTypeScope="" ma:versionID="7a64f8ee69b31ee6a4085b36a7968732">
   <xsd:schema xmlns:xsd="http://www.w3.org/2001/XMLSchema" xmlns:xs="http://www.w3.org/2001/XMLSchema" xmlns:p="http://schemas.microsoft.com/office/2006/metadata/properties" xmlns:ns2="221e0707-6428-44d7-a139-fa5026f9ffa8" xmlns:ns3="f4ce19ac-09d4-4ed7-ac77-cb1c4b2e1e33" targetNamespace="http://schemas.microsoft.com/office/2006/metadata/properties" ma:root="true" ma:fieldsID="e7efb45178513883afd0c2d13c6faa45" ns2:_="" ns3:_="">
     <xsd:import namespace="221e0707-6428-44d7-a139-fa5026f9ffa8"/>
@@ -4263,13 +4140,11 @@
 </ct:contentTypeSchema>
 </file>
 
-<file path=customXml/item2.xml><?xml version="1.0" encoding="utf-8"?>
-<p:properties xmlns:p="http://schemas.microsoft.com/office/2006/metadata/properties" xmlns:xsi="http://www.w3.org/2001/XMLSchema-instance" xmlns:pc="http://schemas.microsoft.com/office/infopath/2007/PartnerControls">
-  <documentManagement/>
-</p:properties>
+<file path=customXml/item3.xml><?xml version="1.0" encoding="utf-8"?>
+<b:Sources xmlns:b="http://schemas.openxmlformats.org/officeDocument/2006/bibliography" xmlns="http://schemas.openxmlformats.org/officeDocument/2006/bibliography" SelectedStyle="\APASixthEditionOfficeOnline.xsl" StyleName="APA" Version="6"/>
 </file>
 
-<file path=customXml/item3.xml><?xml version="1.0" encoding="utf-8"?>
+<file path=customXml/item4.xml><?xml version="1.0" encoding="utf-8"?>
 <?mso-contentType ?>
 <FormTemplates xmlns="http://schemas.microsoft.com/sharepoint/v3/contenttype/forms">
   <Display>DocumentLibraryForm</Display>
@@ -4278,11 +4153,24 @@
 </FormTemplates>
 </file>
 
-<file path=customXml/item4.xml><?xml version="1.0" encoding="utf-8"?>
-<b:Sources xmlns:b="http://schemas.openxmlformats.org/officeDocument/2006/bibliography" xmlns="http://schemas.openxmlformats.org/officeDocument/2006/bibliography" SelectedStyle="\APASixthEditionOfficeOnline.xsl" StyleName="APA" Version="6"/>
+<file path=customXml/itemProps1.xml><?xml version="1.0" encoding="utf-8"?>
+<ds:datastoreItem xmlns:ds="http://schemas.openxmlformats.org/officeDocument/2006/customXml" ds:itemID="{7041B269-36A6-48FC-A572-00C6839BFBD6}">
+  <ds:schemaRefs>
+    <ds:schemaRef ds:uri="http://purl.org/dc/terms/"/>
+    <ds:schemaRef ds:uri="f4ce19ac-09d4-4ed7-ac77-cb1c4b2e1e33"/>
+    <ds:schemaRef ds:uri="http://purl.org/dc/dcmitype/"/>
+    <ds:schemaRef ds:uri="http://schemas.microsoft.com/office/2006/documentManagement/types"/>
+    <ds:schemaRef ds:uri="http://www.w3.org/XML/1998/namespace"/>
+    <ds:schemaRef ds:uri="http://schemas.microsoft.com/office/2006/metadata/properties"/>
+    <ds:schemaRef ds:uri="http://schemas.openxmlformats.org/package/2006/metadata/core-properties"/>
+    <ds:schemaRef ds:uri="http://schemas.microsoft.com/office/infopath/2007/PartnerControls"/>
+    <ds:schemaRef ds:uri="221e0707-6428-44d7-a139-fa5026f9ffa8"/>
+    <ds:schemaRef ds:uri="http://purl.org/dc/elements/1.1/"/>
+  </ds:schemaRefs>
+</ds:datastoreItem>
 </file>
 
-<file path=customXml/itemProps1.xml><?xml version="1.0" encoding="utf-8"?>
+<file path=customXml/itemProps2.xml><?xml version="1.0" encoding="utf-8"?>
 <ds:datastoreItem xmlns:ds="http://schemas.openxmlformats.org/officeDocument/2006/customXml" ds:itemID="{54E5B9AD-4F83-42A8-8E7A-BA7B50EA7193}">
   <ds:schemaRefs>
     <ds:schemaRef ds:uri="http://schemas.microsoft.com/office/2006/metadata/contentType"/>
@@ -4301,35 +4189,18 @@
 </ds:datastoreItem>
 </file>
 
-<file path=customXml/itemProps2.xml><?xml version="1.0" encoding="utf-8"?>
-<ds:datastoreItem xmlns:ds="http://schemas.openxmlformats.org/officeDocument/2006/customXml" ds:itemID="{7041B269-36A6-48FC-A572-00C6839BFBD6}">
+<file path=customXml/itemProps3.xml><?xml version="1.0" encoding="utf-8"?>
+<ds:datastoreItem xmlns:ds="http://schemas.openxmlformats.org/officeDocument/2006/customXml" ds:itemID="{43A0BF1E-C41A-4DB0-9BF8-F33D59DC2CF2}">
   <ds:schemaRefs>
-    <ds:schemaRef ds:uri="http://purl.org/dc/terms/"/>
-    <ds:schemaRef ds:uri="f4ce19ac-09d4-4ed7-ac77-cb1c4b2e1e33"/>
-    <ds:schemaRef ds:uri="http://purl.org/dc/dcmitype/"/>
-    <ds:schemaRef ds:uri="http://schemas.microsoft.com/office/2006/documentManagement/types"/>
-    <ds:schemaRef ds:uri="http://www.w3.org/XML/1998/namespace"/>
-    <ds:schemaRef ds:uri="http://schemas.microsoft.com/office/2006/metadata/properties"/>
-    <ds:schemaRef ds:uri="http://schemas.openxmlformats.org/package/2006/metadata/core-properties"/>
-    <ds:schemaRef ds:uri="http://schemas.microsoft.com/office/infopath/2007/PartnerControls"/>
-    <ds:schemaRef ds:uri="221e0707-6428-44d7-a139-fa5026f9ffa8"/>
-    <ds:schemaRef ds:uri="http://purl.org/dc/elements/1.1/"/>
+    <ds:schemaRef ds:uri="http://schemas.openxmlformats.org/officeDocument/2006/bibliography"/>
   </ds:schemaRefs>
 </ds:datastoreItem>
 </file>
 
-<file path=customXml/itemProps3.xml><?xml version="1.0" encoding="utf-8"?>
+<file path=customXml/itemProps4.xml><?xml version="1.0" encoding="utf-8"?>
 <ds:datastoreItem xmlns:ds="http://schemas.openxmlformats.org/officeDocument/2006/customXml" ds:itemID="{72A09A18-16B4-4711-8657-A39FF65AADC8}">
   <ds:schemaRefs>
     <ds:schemaRef ds:uri="http://schemas.microsoft.com/sharepoint/v3/contenttype/forms"/>
   </ds:schemaRefs>
 </ds:datastoreItem>
-</file>
-
-<file path=customXml/itemProps4.xml><?xml version="1.0" encoding="utf-8"?>
-<ds:datastoreItem xmlns:ds="http://schemas.openxmlformats.org/officeDocument/2006/customXml" ds:itemID="{43A0BF1E-C41A-4DB0-9BF8-F33D59DC2CF2}">
-  <ds:schemaRefs>
-    <ds:schemaRef ds:uri="http://schemas.openxmlformats.org/officeDocument/2006/bibliography"/>
-  </ds:schemaRefs>
-</ds:datastoreItem>
 </file>
</xml_diff>